<commit_message>
Basic GUI works. ErrorCor toBe improved
</commit_message>
<xml_diff>
--- a/Feedbacks/Systems/1000/1110 Ship Description.docx
+++ b/Feedbacks/Systems/1000/1110 Ship Description.docx
@@ -73,7 +73,7 @@
               <w:pStyle w:val="ListBullet"/>
             </w:pPr>
             <w:r>
-              <w:t xml:space="preserve">Yes. My systems are important for the other disciplines as guideline drawings for further detail design as well as important drawings for ship safety in general  </w:t>
+              <w:t xml:space="preserve">Design: Yes. My systems are important for the other disciplines as guideline drawings for further detail design as well as important drawings for ship safety in general  </w:t>
             </w:r>
           </w:p>
         </w:tc>
@@ -99,7 +99,7 @@
               <w:pStyle w:val="ListBullet"/>
             </w:pPr>
             <w:r>
-              <w:t xml:space="preserve">Rules requirements seems to have been reasonable from my point of view. However, I inherited most of the system responsibilities and therefore did not experience all the difficulties related to my systems in early design phases. </w:t>
+              <w:t xml:space="preserve">Design: Rules requirements seems to have been reasonable from my point of view. However, I inherited most of the system responsibilities and therefore did not experience all the difficulties related to my systems in early design phases. </w:t>
               <w:br/>
               <w:br/>
             </w:r>
@@ -127,7 +127,7 @@
               <w:pStyle w:val="ListBullet"/>
             </w:pPr>
             <w:r>
-              <w:t xml:space="preserve">My systems did not include material as such. </w:t>
+              <w:t xml:space="preserve">Design: My systems did not include material as such. </w:t>
             </w:r>
           </w:p>
         </w:tc>
@@ -153,7 +153,7 @@
               <w:pStyle w:val="ListBullet"/>
             </w:pPr>
             <w:r>
-              <w:t>Some lessons learned to be mentioned (and corrective action done preferably already in concept phase):</w:t>
+              <w:t>Design: Some lessons learned to be mentioned (and corrective action done preferably already in concept phase):</w:t>
               <w:br/>
               <w:t>- Try not to position crew cabins (or any other cabins) adjacent to bow thruster spaces</w:t>
               <w:br/>
@@ -183,7 +183,7 @@
               <w:pStyle w:val="ListBullet"/>
             </w:pPr>
             <w:r>
-              <w:t xml:space="preserve">Communication has been excellent 95% of time with all parties I have been involved with. </w:t>
+              <w:t xml:space="preserve">Design: Communication has been excellent 95% of time with all parties I have been involved with. </w:t>
             </w:r>
           </w:p>
         </w:tc>

</xml_diff>